<commit_message>
Rowan - selected_device test update
Updated tests for selected_device functionality to reflect passing
</commit_message>
<xml_diff>
--- a/Test Plan v1.docx
+++ b/Test Plan v1.docx
@@ -1,6 +1,6 @@
 
 <file path=word/document.xml><?xml version="1.0" encoding="utf-8"?>
-<w:document xmlns:wpc="http://schemas.microsoft.com/office/word/2010/wordprocessingCanvas" xmlns:mc="http://schemas.openxmlformats.org/markup-compatibility/2006" xmlns:o="urn:schemas-microsoft-com:office:office" xmlns:r="http://schemas.openxmlformats.org/officeDocument/2006/relationships" xmlns:m="http://schemas.openxmlformats.org/officeDocument/2006/math" xmlns:v="urn:schemas-microsoft-com:vml" xmlns:wp14="http://schemas.microsoft.com/office/word/2010/wordprocessingDrawing" xmlns:wp="http://schemas.openxmlformats.org/drawingml/2006/wordprocessingDrawing" xmlns:w10="urn:schemas-microsoft-com:office:word" xmlns:w="http://schemas.openxmlformats.org/wordprocessingml/2006/main" xmlns:w14="http://schemas.microsoft.com/office/word/2010/wordml" xmlns:w15="http://schemas.microsoft.com/office/word/2012/wordml" xmlns:wpg="http://schemas.microsoft.com/office/word/2010/wordprocessingGroup" xmlns:wpi="http://schemas.microsoft.com/office/word/2010/wordprocessingInk" xmlns:wne="http://schemas.microsoft.com/office/word/2006/wordml" xmlns:wps="http://schemas.microsoft.com/office/word/2010/wordprocessingShape" mc:Ignorable="w14 w15 wp14">
+<w:document xmlns:wpc="http://schemas.microsoft.com/office/word/2010/wordprocessingCanvas" xmlns:cx="http://schemas.microsoft.com/office/drawing/2014/chartex" xmlns:cx1="http://schemas.microsoft.com/office/drawing/2015/9/8/chartex" xmlns:cx2="http://schemas.microsoft.com/office/drawing/2015/10/21/chartex" xmlns:cx3="http://schemas.microsoft.com/office/drawing/2016/5/9/chartex" xmlns:cx4="http://schemas.microsoft.com/office/drawing/2016/5/10/chartex" xmlns:cx5="http://schemas.microsoft.com/office/drawing/2016/5/11/chartex" xmlns:mc="http://schemas.openxmlformats.org/markup-compatibility/2006" xmlns:o="urn:schemas-microsoft-com:office:office" xmlns:r="http://schemas.openxmlformats.org/officeDocument/2006/relationships" xmlns:m="http://schemas.openxmlformats.org/officeDocument/2006/math" xmlns:v="urn:schemas-microsoft-com:vml" xmlns:wp14="http://schemas.microsoft.com/office/word/2010/wordprocessingDrawing" xmlns:wp="http://schemas.openxmlformats.org/drawingml/2006/wordprocessingDrawing" xmlns:w10="urn:schemas-microsoft-com:office:word" xmlns:w="http://schemas.openxmlformats.org/wordprocessingml/2006/main" xmlns:w14="http://schemas.microsoft.com/office/word/2010/wordml" xmlns:w15="http://schemas.microsoft.com/office/word/2012/wordml" xmlns:w16se="http://schemas.microsoft.com/office/word/2015/wordml/symex" xmlns:wpg="http://schemas.microsoft.com/office/word/2010/wordprocessingGroup" xmlns:wpi="http://schemas.microsoft.com/office/word/2010/wordprocessingInk" xmlns:wne="http://schemas.microsoft.com/office/word/2006/wordml" xmlns:wps="http://schemas.microsoft.com/office/word/2010/wordprocessingShape" mc:Ignorable="w14 w15 w16se wp14">
   <w:body>
     <w:p>
       <w:pPr>
@@ -104,7 +104,15 @@
               <w:spacing w:after="0" w:line="240" w:lineRule="auto"/>
             </w:pPr>
             <w:r>
-              <w:t>Test Desc.</w:t>
+              <w:t xml:space="preserve">Test </w:t>
+            </w:r>
+            <w:proofErr w:type="spellStart"/>
+            <w:r>
+              <w:t>Desc</w:t>
+            </w:r>
+            <w:proofErr w:type="spellEnd"/>
+            <w:r>
+              <w:t>.</w:t>
             </w:r>
           </w:p>
         </w:tc>
@@ -1108,7 +1116,15 @@
               <w:spacing w:after="0" w:line="240" w:lineRule="auto"/>
             </w:pPr>
             <w:r>
-              <w:t>Test Desc.</w:t>
+              <w:t xml:space="preserve">Test </w:t>
+            </w:r>
+            <w:proofErr w:type="spellStart"/>
+            <w:r>
+              <w:t>Desc</w:t>
+            </w:r>
+            <w:proofErr w:type="spellEnd"/>
+            <w:r>
+              <w:t>.</w:t>
             </w:r>
           </w:p>
         </w:tc>
@@ -2086,7 +2102,6 @@
               <w:spacing w:after="0" w:line="240" w:lineRule="auto"/>
             </w:pPr>
             <w:r>
-              <w:lastRenderedPageBreak/>
               <w:t>7.</w:t>
             </w:r>
           </w:p>
@@ -2309,8 +2324,13 @@
             <w:r>
               <w:t xml:space="preserve">1.3 S </w:t>
             </w:r>
-            <w:r>
-              <w:t>uccessful message ’You are now registered as &lt;USERNAME&gt;’</w:t>
+            <w:proofErr w:type="spellStart"/>
+            <w:r>
+              <w:t>uccessful</w:t>
+            </w:r>
+            <w:proofErr w:type="spellEnd"/>
+            <w:r>
+              <w:t xml:space="preserve"> message ’You are now registered as &lt;USERNAME&gt;’</w:t>
             </w:r>
           </w:p>
         </w:tc>
@@ -2454,7 +2474,6 @@
           <w:sz w:val="28"/>
           <w:szCs w:val="28"/>
         </w:rPr>
-        <w:lastRenderedPageBreak/>
         <w:t>CRUD operations on Device information</w:t>
       </w:r>
     </w:p>
@@ -2524,7 +2543,15 @@
               <w:spacing w:after="0" w:line="240" w:lineRule="auto"/>
             </w:pPr>
             <w:r>
-              <w:t>Test Desc.</w:t>
+              <w:t xml:space="preserve">Test </w:t>
+            </w:r>
+            <w:proofErr w:type="spellStart"/>
+            <w:r>
+              <w:t>Desc</w:t>
+            </w:r>
+            <w:proofErr w:type="spellEnd"/>
+            <w:r>
+              <w:t>.</w:t>
             </w:r>
           </w:p>
         </w:tc>
@@ -2745,7 +2772,17 @@
               <w:spacing w:after="0" w:line="240" w:lineRule="auto"/>
             </w:pPr>
             <w:r>
-              <w:t>1. response.flash(success)</w:t>
+              <w:t xml:space="preserve">1. </w:t>
+            </w:r>
+            <w:proofErr w:type="spellStart"/>
+            <w:proofErr w:type="gramStart"/>
+            <w:r>
+              <w:t>response.flash</w:t>
+            </w:r>
+            <w:proofErr w:type="spellEnd"/>
+            <w:proofErr w:type="gramEnd"/>
+            <w:r>
+              <w:t>(success)</w:t>
             </w:r>
           </w:p>
           <w:p>
@@ -2771,7 +2808,15 @@
               <w:spacing w:after="0" w:line="240" w:lineRule="auto"/>
             </w:pPr>
             <w:r>
-              <w:t>1.2 Device first_online recorded in device table</w:t>
+              <w:t xml:space="preserve">1.2 Device </w:t>
+            </w:r>
+            <w:proofErr w:type="spellStart"/>
+            <w:r>
+              <w:t>first_online</w:t>
+            </w:r>
+            <w:proofErr w:type="spellEnd"/>
+            <w:r>
+              <w:t xml:space="preserve"> recorded in device table</w:t>
             </w:r>
           </w:p>
           <w:p>
@@ -2832,7 +2877,15 @@
               <w:spacing w:after="0" w:line="240" w:lineRule="auto"/>
             </w:pPr>
             <w:r>
-              <w:t>1.2 Device first_online recorded in device table</w:t>
+              <w:t xml:space="preserve">1.2 Device </w:t>
+            </w:r>
+            <w:proofErr w:type="spellStart"/>
+            <w:r>
+              <w:t>first_online</w:t>
+            </w:r>
+            <w:proofErr w:type="spellEnd"/>
+            <w:r>
+              <w:t xml:space="preserve"> recorded in device table</w:t>
             </w:r>
           </w:p>
         </w:tc>
@@ -2934,7 +2987,15 @@
               <w:spacing w:after="0" w:line="240" w:lineRule="auto"/>
             </w:pPr>
             <w:r>
-              <w:t>1. Select Manage_products link</w:t>
+              <w:t xml:space="preserve">1. Select </w:t>
+            </w:r>
+            <w:proofErr w:type="spellStart"/>
+            <w:r>
+              <w:t>Manage_products</w:t>
+            </w:r>
+            <w:proofErr w:type="spellEnd"/>
+            <w:r>
+              <w:t xml:space="preserve"> link</w:t>
             </w:r>
           </w:p>
           <w:p/>
@@ -2957,10 +3018,7 @@
           </w:tcPr>
           <w:p>
             <w:r>
-              <w:t>1.</w:t>
-            </w:r>
-            <w:r>
-              <w:t xml:space="preserve"> choose product and press “delete” button</w:t>
+              <w:t>1. choose product and press “delete” button</w:t>
             </w:r>
           </w:p>
           <w:p>
@@ -2973,7 +3031,15 @@
               <w:spacing w:after="0" w:line="240" w:lineRule="auto"/>
             </w:pPr>
             <w:r>
-              <w:t>1.3 Product no longer shown to user in view_devices page</w:t>
+              <w:t xml:space="preserve">1.3 Product no longer shown to user in </w:t>
+            </w:r>
+            <w:proofErr w:type="spellStart"/>
+            <w:r>
+              <w:t>view_devices</w:t>
+            </w:r>
+            <w:proofErr w:type="spellEnd"/>
+            <w:r>
+              <w:t xml:space="preserve"> page</w:t>
             </w:r>
           </w:p>
         </w:tc>
@@ -3008,7 +3074,15 @@
               <w:spacing w:after="0" w:line="240" w:lineRule="auto"/>
             </w:pPr>
             <w:r>
-              <w:t>1.3 Product no longer shown to user in view_devices page</w:t>
+              <w:t xml:space="preserve">1.3 Product no longer shown to user in </w:t>
+            </w:r>
+            <w:proofErr w:type="spellStart"/>
+            <w:r>
+              <w:t>view_devices</w:t>
+            </w:r>
+            <w:proofErr w:type="spellEnd"/>
+            <w:r>
+              <w:t xml:space="preserve"> page</w:t>
             </w:r>
           </w:p>
         </w:tc>
@@ -3033,10 +3107,7 @@
               <w:spacing w:after="0" w:line="240" w:lineRule="auto"/>
             </w:pPr>
             <w:r>
-              <w:t>P</w:t>
-            </w:r>
-            <w:r>
-              <w:t>ASS</w:t>
+              <w:t>PASS</w:t>
             </w:r>
           </w:p>
           <w:p>
@@ -3199,7 +3270,15 @@
               <w:spacing w:after="0" w:line="240" w:lineRule="auto"/>
             </w:pPr>
             <w:r>
-              <w:t>1.3 Device name shown to user at view_device page</w:t>
+              <w:t xml:space="preserve">1.3 Device name shown to user at </w:t>
+            </w:r>
+            <w:proofErr w:type="spellStart"/>
+            <w:r>
+              <w:t>view_device</w:t>
+            </w:r>
+            <w:proofErr w:type="spellEnd"/>
+            <w:r>
+              <w:t xml:space="preserve"> page</w:t>
             </w:r>
           </w:p>
         </w:tc>
@@ -3250,7 +3329,15 @@
               <w:spacing w:after="0" w:line="240" w:lineRule="auto"/>
             </w:pPr>
             <w:r>
-              <w:t>1.3 Device name shown to user at view_device page</w:t>
+              <w:t xml:space="preserve">1.3 Device name shown to user at </w:t>
+            </w:r>
+            <w:proofErr w:type="spellStart"/>
+            <w:r>
+              <w:t>view_device</w:t>
+            </w:r>
+            <w:proofErr w:type="spellEnd"/>
+            <w:r>
+              <w:t xml:space="preserve"> page</w:t>
             </w:r>
           </w:p>
         </w:tc>
@@ -3322,7 +3409,6 @@
           <w:sz w:val="28"/>
           <w:szCs w:val="28"/>
         </w:rPr>
-        <w:lastRenderedPageBreak/>
         <w:t>Web2py show device past data</w:t>
       </w:r>
     </w:p>
@@ -3391,7 +3477,15 @@
               <w:spacing w:after="0" w:line="240" w:lineRule="auto"/>
             </w:pPr>
             <w:r>
-              <w:t>Test Desc.</w:t>
+              <w:t xml:space="preserve">Test </w:t>
+            </w:r>
+            <w:proofErr w:type="spellStart"/>
+            <w:r>
+              <w:t>Desc</w:t>
+            </w:r>
+            <w:proofErr w:type="spellEnd"/>
+            <w:r>
+              <w:t>.</w:t>
             </w:r>
           </w:p>
         </w:tc>
@@ -3576,7 +3670,15 @@
               <w:spacing w:after="0" w:line="240" w:lineRule="auto"/>
             </w:pPr>
             <w:r>
-              <w:t>1.1 Python selected_device variable</w:t>
+              <w:t xml:space="preserve">1.1 Python </w:t>
+            </w:r>
+            <w:proofErr w:type="spellStart"/>
+            <w:r>
+              <w:t>selected_device</w:t>
+            </w:r>
+            <w:proofErr w:type="spellEnd"/>
+            <w:r>
+              <w:t xml:space="preserve"> variable</w:t>
             </w:r>
           </w:p>
         </w:tc>
@@ -3645,7 +3747,15 @@
               <w:spacing w:after="0" w:line="240" w:lineRule="auto"/>
             </w:pPr>
             <w:r>
-              <w:t>1. Internal temp graph DO NOT draws to &lt;div&gt; correctly</w:t>
+              <w:t xml:space="preserve">1. Internal temp graph DO NOT </w:t>
+            </w:r>
+            <w:proofErr w:type="gramStart"/>
+            <w:r>
+              <w:t>draws</w:t>
+            </w:r>
+            <w:proofErr w:type="gramEnd"/>
+            <w:r>
+              <w:t xml:space="preserve"> to &lt;div&gt; correctly</w:t>
             </w:r>
           </w:p>
           <w:p>
@@ -3678,7 +3788,7 @@
               <w:spacing w:after="0" w:line="240" w:lineRule="auto"/>
             </w:pPr>
             <w:r>
-              <w:t>Fail</w:t>
+              <w:t>PASS</w:t>
             </w:r>
           </w:p>
         </w:tc>
@@ -3730,7 +3840,15 @@
               <w:spacing w:after="0" w:line="240" w:lineRule="auto"/>
             </w:pPr>
             <w:r>
-              <w:t>Test Selected Device Device Temp Graph</w:t>
+              <w:t xml:space="preserve">Test Selected Device </w:t>
+            </w:r>
+            <w:proofErr w:type="spellStart"/>
+            <w:r>
+              <w:t>Device</w:t>
+            </w:r>
+            <w:proofErr w:type="spellEnd"/>
+            <w:r>
+              <w:t xml:space="preserve"> Temp Graph</w:t>
             </w:r>
           </w:p>
         </w:tc>
@@ -3763,7 +3881,15 @@
               <w:spacing w:after="0" w:line="240" w:lineRule="auto"/>
             </w:pPr>
             <w:r>
-              <w:t>2.1 Python selected_device variable</w:t>
+              <w:t xml:space="preserve">2.1 Python </w:t>
+            </w:r>
+            <w:proofErr w:type="spellStart"/>
+            <w:r>
+              <w:t>selected_device</w:t>
+            </w:r>
+            <w:proofErr w:type="spellEnd"/>
+            <w:r>
+              <w:t xml:space="preserve"> variable</w:t>
             </w:r>
           </w:p>
         </w:tc>
@@ -3825,15 +3951,31 @@
               <w:spacing w:after="0" w:line="240" w:lineRule="auto"/>
             </w:pPr>
             <w:r>
-              <w:t>2. Device Temp graph DO NOT draws to &lt;div&gt; incorrectly</w:t>
-            </w:r>
-          </w:p>
-          <w:p>
-            <w:pPr>
-              <w:spacing w:after="0" w:line="240" w:lineRule="auto"/>
-            </w:pPr>
-            <w:r>
-              <w:t>2.1 All data points  DO NOT display correct values in graph</w:t>
+              <w:t xml:space="preserve">2. Device Temp graph DO NOT </w:t>
+            </w:r>
+            <w:proofErr w:type="gramStart"/>
+            <w:r>
+              <w:t>draws</w:t>
+            </w:r>
+            <w:proofErr w:type="gramEnd"/>
+            <w:r>
+              <w:t xml:space="preserve"> to &lt;div&gt; incorrectly</w:t>
+            </w:r>
+          </w:p>
+          <w:p>
+            <w:pPr>
+              <w:spacing w:after="0" w:line="240" w:lineRule="auto"/>
+            </w:pPr>
+            <w:r>
+              <w:t xml:space="preserve">2.1 All data </w:t>
+            </w:r>
+            <w:proofErr w:type="gramStart"/>
+            <w:r>
+              <w:t>points  DO</w:t>
+            </w:r>
+            <w:proofErr w:type="gramEnd"/>
+            <w:r>
+              <w:t xml:space="preserve"> NOT display correct values in graph</w:t>
             </w:r>
           </w:p>
         </w:tc>
@@ -3858,7 +4000,7 @@
               <w:spacing w:after="0" w:line="240" w:lineRule="auto"/>
             </w:pPr>
             <w:r>
-              <w:t>Fail</w:t>
+              <w:t>PASS</w:t>
             </w:r>
           </w:p>
         </w:tc>
@@ -3910,7 +4052,15 @@
               <w:spacing w:after="0" w:line="240" w:lineRule="auto"/>
             </w:pPr>
             <w:r>
-              <w:t>Test Selected Device  Ambient Temp Graph</w:t>
+              <w:t xml:space="preserve">Test Selected </w:t>
+            </w:r>
+            <w:proofErr w:type="gramStart"/>
+            <w:r>
+              <w:t>Device  Ambient</w:t>
+            </w:r>
+            <w:proofErr w:type="gramEnd"/>
+            <w:r>
+              <w:t xml:space="preserve"> Temp Graph</w:t>
             </w:r>
           </w:p>
         </w:tc>
@@ -3943,7 +4093,15 @@
               <w:spacing w:after="0" w:line="240" w:lineRule="auto"/>
             </w:pPr>
             <w:r>
-              <w:t>3.1 Python selected_device variable</w:t>
+              <w:t xml:space="preserve">3.1 Python </w:t>
+            </w:r>
+            <w:proofErr w:type="spellStart"/>
+            <w:r>
+              <w:t>selected_device</w:t>
+            </w:r>
+            <w:proofErr w:type="spellEnd"/>
+            <w:r>
+              <w:t xml:space="preserve"> variable</w:t>
             </w:r>
           </w:p>
         </w:tc>
@@ -4005,15 +4163,31 @@
               <w:spacing w:after="0" w:line="240" w:lineRule="auto"/>
             </w:pPr>
             <w:r>
-              <w:t>3. Ambient Temp graph DOES NOT draws to &lt;div&gt; correctly</w:t>
-            </w:r>
-          </w:p>
-          <w:p>
-            <w:pPr>
-              <w:spacing w:after="0" w:line="240" w:lineRule="auto"/>
-            </w:pPr>
-            <w:r>
-              <w:t>3.1 Add data points  DO NOT display correct values in graph</w:t>
+              <w:t xml:space="preserve">3. Ambient Temp graph DOES NOT </w:t>
+            </w:r>
+            <w:proofErr w:type="gramStart"/>
+            <w:r>
+              <w:t>draws</w:t>
+            </w:r>
+            <w:proofErr w:type="gramEnd"/>
+            <w:r>
+              <w:t xml:space="preserve"> to &lt;div&gt; correctly</w:t>
+            </w:r>
+          </w:p>
+          <w:p>
+            <w:pPr>
+              <w:spacing w:after="0" w:line="240" w:lineRule="auto"/>
+            </w:pPr>
+            <w:r>
+              <w:t xml:space="preserve">3.1 Add data </w:t>
+            </w:r>
+            <w:proofErr w:type="gramStart"/>
+            <w:r>
+              <w:t>points  DO</w:t>
+            </w:r>
+            <w:proofErr w:type="gramEnd"/>
+            <w:r>
+              <w:t xml:space="preserve"> NOT display correct values in graph</w:t>
             </w:r>
           </w:p>
         </w:tc>
@@ -4038,7 +4212,7 @@
               <w:spacing w:after="0" w:line="240" w:lineRule="auto"/>
             </w:pPr>
             <w:r>
-              <w:t>Fail</w:t>
+              <w:t>PASS</w:t>
             </w:r>
           </w:p>
         </w:tc>
@@ -4123,7 +4297,15 @@
               <w:spacing w:after="0" w:line="240" w:lineRule="auto"/>
             </w:pPr>
             <w:r>
-              <w:t>4.1 Python selected_device variable</w:t>
+              <w:t xml:space="preserve">4.1 Python </w:t>
+            </w:r>
+            <w:proofErr w:type="spellStart"/>
+            <w:r>
+              <w:t>selected_device</w:t>
+            </w:r>
+            <w:proofErr w:type="spellEnd"/>
+            <w:r>
+              <w:t xml:space="preserve"> variable</w:t>
             </w:r>
           </w:p>
         </w:tc>
@@ -4218,7 +4400,7 @@
               <w:spacing w:after="0" w:line="240" w:lineRule="auto"/>
             </w:pPr>
             <w:r>
-              <w:t>Fail</w:t>
+              <w:t>PASS</w:t>
             </w:r>
           </w:p>
         </w:tc>
@@ -4303,7 +4485,15 @@
               <w:spacing w:after="0" w:line="240" w:lineRule="auto"/>
             </w:pPr>
             <w:r>
-              <w:t>5.1 Python selected_device variable</w:t>
+              <w:t xml:space="preserve">5.1 Python </w:t>
+            </w:r>
+            <w:proofErr w:type="spellStart"/>
+            <w:r>
+              <w:t>selected_device</w:t>
+            </w:r>
+            <w:proofErr w:type="spellEnd"/>
+            <w:r>
+              <w:t xml:space="preserve"> variable</w:t>
             </w:r>
           </w:p>
         </w:tc>
@@ -4340,7 +4530,23 @@
               <w:ind w:left="360"/>
             </w:pPr>
             <w:r>
-              <w:t>5.1 Device “first_online” datetime displays correct value</w:t>
+              <w:t>5.1 Device “</w:t>
+            </w:r>
+            <w:proofErr w:type="spellStart"/>
+            <w:r>
+              <w:t>first_online</w:t>
+            </w:r>
+            <w:proofErr w:type="spellEnd"/>
+            <w:r>
+              <w:t xml:space="preserve">” </w:t>
+            </w:r>
+            <w:proofErr w:type="spellStart"/>
+            <w:r>
+              <w:t>datetime</w:t>
+            </w:r>
+            <w:proofErr w:type="spellEnd"/>
+            <w:r>
+              <w:t xml:space="preserve"> displays correct value</w:t>
             </w:r>
           </w:p>
           <w:p>
@@ -4350,7 +4556,15 @@
               <w:ind w:left="360"/>
             </w:pPr>
             <w:r>
-              <w:t>5.2 Device “Current Temp”  displays correct value</w:t>
+              <w:t xml:space="preserve">5.2 Device “Current </w:t>
+            </w:r>
+            <w:proofErr w:type="gramStart"/>
+            <w:r>
+              <w:t>Temp”  displays</w:t>
+            </w:r>
+            <w:proofErr w:type="gramEnd"/>
+            <w:r>
+              <w:t xml:space="preserve"> correct value</w:t>
             </w:r>
           </w:p>
         </w:tc>
@@ -4383,15 +4597,39 @@
               <w:spacing w:after="0" w:line="240" w:lineRule="auto"/>
             </w:pPr>
             <w:r>
-              <w:t>5.1 Device “first_online” datetime displays correct value</w:t>
-            </w:r>
-          </w:p>
-          <w:p>
-            <w:pPr>
-              <w:spacing w:after="0" w:line="240" w:lineRule="auto"/>
-            </w:pPr>
-            <w:r>
-              <w:t>5.2 Device “Current Temp”  displays correct value</w:t>
+              <w:t>5.1 Device “</w:t>
+            </w:r>
+            <w:proofErr w:type="spellStart"/>
+            <w:r>
+              <w:t>first_online</w:t>
+            </w:r>
+            <w:proofErr w:type="spellEnd"/>
+            <w:r>
+              <w:t xml:space="preserve">” </w:t>
+            </w:r>
+            <w:proofErr w:type="spellStart"/>
+            <w:r>
+              <w:t>datetime</w:t>
+            </w:r>
+            <w:proofErr w:type="spellEnd"/>
+            <w:r>
+              <w:t xml:space="preserve"> displays correct value</w:t>
+            </w:r>
+          </w:p>
+          <w:p>
+            <w:pPr>
+              <w:spacing w:after="0" w:line="240" w:lineRule="auto"/>
+            </w:pPr>
+            <w:r>
+              <w:t xml:space="preserve">5.2 Device “Current </w:t>
+            </w:r>
+            <w:proofErr w:type="gramStart"/>
+            <w:r>
+              <w:t>Temp”  displays</w:t>
+            </w:r>
+            <w:proofErr w:type="gramEnd"/>
+            <w:r>
+              <w:t xml:space="preserve"> correct value</w:t>
             </w:r>
           </w:p>
         </w:tc>
@@ -4416,7 +4654,7 @@
               <w:spacing w:after="0" w:line="240" w:lineRule="auto"/>
             </w:pPr>
             <w:r>
-              <w:t>Pass</w:t>
+              <w:t>PASS</w:t>
             </w:r>
           </w:p>
         </w:tc>
@@ -4572,7 +4810,7 @@
               <w:spacing w:after="0" w:line="240" w:lineRule="auto"/>
             </w:pPr>
             <w:r>
-              <w:t>Pass</w:t>
+              <w:t>PASS</w:t>
             </w:r>
           </w:p>
         </w:tc>
@@ -4729,8 +4967,7 @@
               <w:spacing w:after="0" w:line="240" w:lineRule="auto"/>
             </w:pPr>
             <w:r>
-              <w:lastRenderedPageBreak/>
-              <w:t>Pass</w:t>
+              <w:t>PASS</w:t>
             </w:r>
           </w:p>
         </w:tc>
@@ -4880,7 +5117,7 @@
               <w:spacing w:after="0" w:line="240" w:lineRule="auto"/>
             </w:pPr>
             <w:r>
-              <w:t>Pass</w:t>
+              <w:t>PASS</w:t>
             </w:r>
           </w:p>
         </w:tc>
@@ -5024,8 +5261,10 @@
               <w:spacing w:after="0" w:line="240" w:lineRule="auto"/>
             </w:pPr>
             <w:r>
-              <w:t>Pass</w:t>
-            </w:r>
+              <w:t>PASS</w:t>
+            </w:r>
+            <w:bookmarkStart w:id="0" w:name="_GoBack"/>
+            <w:bookmarkEnd w:id="0"/>
           </w:p>
           <w:p>
             <w:pPr>
@@ -5399,7 +5638,15 @@
               <w:spacing w:after="0" w:line="240" w:lineRule="auto"/>
             </w:pPr>
             <w:r>
-              <w:t>Test Desc.</w:t>
+              <w:t xml:space="preserve">Test </w:t>
+            </w:r>
+            <w:proofErr w:type="spellStart"/>
+            <w:r>
+              <w:t>Desc</w:t>
+            </w:r>
+            <w:proofErr w:type="spellEnd"/>
+            <w:r>
+              <w:t>.</w:t>
             </w:r>
           </w:p>
         </w:tc>
@@ -5576,10 +5823,17 @@
               <w:spacing w:after="0" w:line="240" w:lineRule="auto"/>
             </w:pPr>
             <w:r>
-              <w:t xml:space="preserve">1. </w:t>
-            </w:r>
-            <w:r>
-              <w:t>milliseconds as parameter to timer.schedule() method</w:t>
+              <w:t xml:space="preserve">1. milliseconds as parameter to </w:t>
+            </w:r>
+            <w:proofErr w:type="spellStart"/>
+            <w:proofErr w:type="gramStart"/>
+            <w:r>
+              <w:t>timer.schedule</w:t>
+            </w:r>
+            <w:proofErr w:type="spellEnd"/>
+            <w:proofErr w:type="gramEnd"/>
+            <w:r>
+              <w:t>() method</w:t>
             </w:r>
           </w:p>
         </w:tc>
@@ -5604,10 +5858,7 @@
               <w:spacing w:after="0" w:line="240" w:lineRule="auto"/>
             </w:pPr>
             <w:r>
-              <w:t xml:space="preserve">1. </w:t>
-            </w:r>
-            <w:r>
-              <w:t>Success printed to console every 1 second</w:t>
+              <w:t>1. Success printed to console every 1 second</w:t>
             </w:r>
           </w:p>
           <w:p>
@@ -5795,13 +6046,7 @@
               <w:spacing w:after="0" w:line="240" w:lineRule="auto"/>
             </w:pPr>
             <w:r>
-              <w:t xml:space="preserve">2. </w:t>
-            </w:r>
-            <w:r>
-              <w:t xml:space="preserve">Connection object using JDBC MySQL driver is successfully </w:t>
-            </w:r>
-            <w:r>
-              <w:t>instantiated</w:t>
+              <w:t>2. Connection object using JDBC MySQL driver is successfully instantiated</w:t>
             </w:r>
           </w:p>
         </w:tc>
@@ -5826,10 +6071,7 @@
               <w:spacing w:after="0" w:line="240" w:lineRule="auto"/>
             </w:pPr>
             <w:r>
-              <w:t>2</w:t>
-            </w:r>
-            <w:r>
-              <w:t>. Connection object using JDBC MySQL driver is successfully instantiated</w:t>
+              <w:t>2. Connection object using JDBC MySQL driver is successfully instantiated</w:t>
             </w:r>
           </w:p>
         </w:tc>
@@ -6067,7 +6309,6 @@
               <w:spacing w:after="0" w:line="240" w:lineRule="auto"/>
             </w:pPr>
             <w:r>
-              <w:lastRenderedPageBreak/>
               <w:t xml:space="preserve">4. </w:t>
             </w:r>
           </w:p>
@@ -6099,7 +6340,23 @@
               <w:t xml:space="preserve"> </w:t>
             </w:r>
             <w:r>
-              <w:t>device with real i.d (added by user in  web2py)</w:t>
+              <w:t xml:space="preserve">device with real </w:t>
+            </w:r>
+            <w:proofErr w:type="spellStart"/>
+            <w:r>
+              <w:t>i.d</w:t>
+            </w:r>
+            <w:proofErr w:type="spellEnd"/>
+            <w:r>
+              <w:t xml:space="preserve"> (added by user </w:t>
+            </w:r>
+            <w:proofErr w:type="gramStart"/>
+            <w:r>
+              <w:t>in  web</w:t>
+            </w:r>
+            <w:proofErr w:type="gramEnd"/>
+            <w:r>
+              <w:t>2py)</w:t>
             </w:r>
           </w:p>
         </w:tc>
@@ -6154,21 +6411,15 @@
               <w:spacing w:after="0" w:line="240" w:lineRule="auto"/>
             </w:pPr>
             <w:r>
-              <w:t>4.</w:t>
-            </w:r>
-            <w:r>
-              <w:t xml:space="preserve"> Successful connection to remote database</w:t>
-            </w:r>
-          </w:p>
-          <w:p>
-            <w:pPr>
-              <w:spacing w:after="0" w:line="240" w:lineRule="auto"/>
-            </w:pPr>
-            <w:r>
-              <w:t>4</w:t>
-            </w:r>
-            <w:r>
-              <w:t>.1 Data is successfully recorded in MySQL table</w:t>
+              <w:t>4. Successful connection to remote database</w:t>
+            </w:r>
+          </w:p>
+          <w:p>
+            <w:pPr>
+              <w:spacing w:after="0" w:line="240" w:lineRule="auto"/>
+            </w:pPr>
+            <w:r>
+              <w:t>4.1 Data is successfully recorded in MySQL table</w:t>
             </w:r>
           </w:p>
           <w:p>
@@ -6313,7 +6564,15 @@
               <w:spacing w:after="0" w:line="240" w:lineRule="auto"/>
             </w:pPr>
             <w:r>
-              <w:t>5. Device_temp variable</w:t>
+              <w:t xml:space="preserve">5. </w:t>
+            </w:r>
+            <w:proofErr w:type="spellStart"/>
+            <w:r>
+              <w:t>Device_temp</w:t>
+            </w:r>
+            <w:proofErr w:type="spellEnd"/>
+            <w:r>
+              <w:t xml:space="preserve"> variable</w:t>
             </w:r>
           </w:p>
         </w:tc>
@@ -6530,7 +6789,15 @@
               <w:spacing w:after="0" w:line="240" w:lineRule="auto"/>
             </w:pPr>
             <w:r>
-              <w:t>6.2 Last_online field of table records last time data was modified for a device</w:t>
+              <w:t xml:space="preserve">6.2 </w:t>
+            </w:r>
+            <w:proofErr w:type="spellStart"/>
+            <w:r>
+              <w:t>Last_online</w:t>
+            </w:r>
+            <w:proofErr w:type="spellEnd"/>
+            <w:r>
+              <w:t xml:space="preserve"> field of table records last time data was modified for a device</w:t>
             </w:r>
           </w:p>
           <w:p>
@@ -6571,7 +6838,15 @@
               <w:spacing w:after="0" w:line="240" w:lineRule="auto"/>
             </w:pPr>
             <w:r>
-              <w:t>6.1 Last_online field of table records last time data was modified for a device</w:t>
+              <w:t xml:space="preserve">6.1 </w:t>
+            </w:r>
+            <w:proofErr w:type="spellStart"/>
+            <w:r>
+              <w:t>Last_online</w:t>
+            </w:r>
+            <w:proofErr w:type="spellEnd"/>
+            <w:r>
+              <w:t xml:space="preserve"> field of table records last time data was modified for a device</w:t>
             </w:r>
           </w:p>
           <w:p>
@@ -6692,7 +6967,15 @@
               <w:spacing w:after="0" w:line="240" w:lineRule="auto"/>
             </w:pPr>
             <w:r>
-              <w:t>7. System.exit(0)</w:t>
+              <w:t xml:space="preserve">7. </w:t>
+            </w:r>
+            <w:proofErr w:type="spellStart"/>
+            <w:r>
+              <w:t>System.exit</w:t>
+            </w:r>
+            <w:proofErr w:type="spellEnd"/>
+            <w:r>
+              <w:t>(0)</w:t>
             </w:r>
           </w:p>
         </w:tc>
@@ -6733,7 +7016,15 @@
               <w:spacing w:after="0" w:line="240" w:lineRule="auto"/>
             </w:pPr>
             <w:r>
-              <w:t xml:space="preserve">7.2 Any new changes should have been committed to database using MySqls’s auto-commit feature </w:t>
+              <w:t xml:space="preserve">7.2 Any new changes should have been committed to database using </w:t>
+            </w:r>
+            <w:proofErr w:type="spellStart"/>
+            <w:r>
+              <w:t>MySqls’s</w:t>
+            </w:r>
+            <w:proofErr w:type="spellEnd"/>
+            <w:r>
+              <w:t xml:space="preserve"> auto-commit feature </w:t>
             </w:r>
           </w:p>
         </w:tc>
@@ -6774,7 +7065,15 @@
               <w:spacing w:after="0" w:line="240" w:lineRule="auto"/>
             </w:pPr>
             <w:r>
-              <w:t>7.2 Any new changes should have been committed to database using MySqls’s auto-commit feature</w:t>
+              <w:t xml:space="preserve">7.2 Any new changes should have been committed to database using </w:t>
+            </w:r>
+            <w:proofErr w:type="spellStart"/>
+            <w:r>
+              <w:t>MySqls’s</w:t>
+            </w:r>
+            <w:proofErr w:type="spellEnd"/>
+            <w:r>
+              <w:t xml:space="preserve"> auto-commit feature</w:t>
             </w:r>
           </w:p>
         </w:tc>
@@ -6829,7 +7128,6 @@
               <w:spacing w:after="0" w:line="240" w:lineRule="auto"/>
             </w:pPr>
             <w:r>
-              <w:lastRenderedPageBreak/>
               <w:t>8.</w:t>
             </w:r>
           </w:p>
@@ -6888,7 +7186,15 @@
               <w:spacing w:after="0" w:line="240" w:lineRule="auto"/>
             </w:pPr>
             <w:r>
-              <w:t>8.1 command from terminal with javavm “java –jar prog.jar”</w:t>
+              <w:t xml:space="preserve">8.1 command from terminal with </w:t>
+            </w:r>
+            <w:proofErr w:type="spellStart"/>
+            <w:r>
+              <w:t>javavm</w:t>
+            </w:r>
+            <w:proofErr w:type="spellEnd"/>
+            <w:r>
+              <w:t xml:space="preserve"> “java –jar prog.jar”</w:t>
             </w:r>
           </w:p>
         </w:tc>
@@ -6981,8 +7287,6 @@
             <w:r>
               <w:t>PASS</w:t>
             </w:r>
-            <w:bookmarkStart w:id="0" w:name="_GoBack"/>
-            <w:bookmarkEnd w:id="0"/>
           </w:p>
         </w:tc>
       </w:tr>
@@ -7012,7 +7316,7 @@
 </file>
 
 <file path=word/endnotes.xml><?xml version="1.0" encoding="utf-8"?>
-<w:endnotes xmlns:wpc="http://schemas.microsoft.com/office/word/2010/wordprocessingCanvas" xmlns:mc="http://schemas.openxmlformats.org/markup-compatibility/2006" xmlns:o="urn:schemas-microsoft-com:office:office" xmlns:r="http://schemas.openxmlformats.org/officeDocument/2006/relationships" xmlns:m="http://schemas.openxmlformats.org/officeDocument/2006/math" xmlns:v="urn:schemas-microsoft-com:vml" xmlns:wp14="http://schemas.microsoft.com/office/word/2010/wordprocessingDrawing" xmlns:wp="http://schemas.openxmlformats.org/drawingml/2006/wordprocessingDrawing" xmlns:w10="urn:schemas-microsoft-com:office:word" xmlns:w="http://schemas.openxmlformats.org/wordprocessingml/2006/main" xmlns:w14="http://schemas.microsoft.com/office/word/2010/wordml" xmlns:w15="http://schemas.microsoft.com/office/word/2012/wordml" xmlns:wpg="http://schemas.microsoft.com/office/word/2010/wordprocessingGroup" xmlns:wpi="http://schemas.microsoft.com/office/word/2010/wordprocessingInk" xmlns:wne="http://schemas.microsoft.com/office/word/2006/wordml" xmlns:wps="http://schemas.microsoft.com/office/word/2010/wordprocessingShape" mc:Ignorable="w14 w15 wp14">
+<w:endnotes xmlns:wpc="http://schemas.microsoft.com/office/word/2010/wordprocessingCanvas" xmlns:cx="http://schemas.microsoft.com/office/drawing/2014/chartex" xmlns:cx1="http://schemas.microsoft.com/office/drawing/2015/9/8/chartex" xmlns:cx2="http://schemas.microsoft.com/office/drawing/2015/10/21/chartex" xmlns:cx3="http://schemas.microsoft.com/office/drawing/2016/5/9/chartex" xmlns:cx4="http://schemas.microsoft.com/office/drawing/2016/5/10/chartex" xmlns:cx5="http://schemas.microsoft.com/office/drawing/2016/5/11/chartex" xmlns:mc="http://schemas.openxmlformats.org/markup-compatibility/2006" xmlns:o="urn:schemas-microsoft-com:office:office" xmlns:r="http://schemas.openxmlformats.org/officeDocument/2006/relationships" xmlns:m="http://schemas.openxmlformats.org/officeDocument/2006/math" xmlns:v="urn:schemas-microsoft-com:vml" xmlns:wp14="http://schemas.microsoft.com/office/word/2010/wordprocessingDrawing" xmlns:wp="http://schemas.openxmlformats.org/drawingml/2006/wordprocessingDrawing" xmlns:w10="urn:schemas-microsoft-com:office:word" xmlns:w="http://schemas.openxmlformats.org/wordprocessingml/2006/main" xmlns:w14="http://schemas.microsoft.com/office/word/2010/wordml" xmlns:w15="http://schemas.microsoft.com/office/word/2012/wordml" xmlns:w16se="http://schemas.microsoft.com/office/word/2015/wordml/symex" xmlns:wpg="http://schemas.microsoft.com/office/word/2010/wordprocessingGroup" xmlns:wpi="http://schemas.microsoft.com/office/word/2010/wordprocessingInk" xmlns:wne="http://schemas.microsoft.com/office/word/2006/wordml" xmlns:wps="http://schemas.microsoft.com/office/word/2010/wordprocessingShape" mc:Ignorable="w14 w15 w16se wp14">
   <w:endnote w:type="separator" w:id="-1">
     <w:p>
       <w:pPr>
@@ -7037,7 +7341,7 @@
 </file>
 
 <file path=word/footnotes.xml><?xml version="1.0" encoding="utf-8"?>
-<w:footnotes xmlns:wpc="http://schemas.microsoft.com/office/word/2010/wordprocessingCanvas" xmlns:mc="http://schemas.openxmlformats.org/markup-compatibility/2006" xmlns:o="urn:schemas-microsoft-com:office:office" xmlns:r="http://schemas.openxmlformats.org/officeDocument/2006/relationships" xmlns:m="http://schemas.openxmlformats.org/officeDocument/2006/math" xmlns:v="urn:schemas-microsoft-com:vml" xmlns:wp14="http://schemas.microsoft.com/office/word/2010/wordprocessingDrawing" xmlns:wp="http://schemas.openxmlformats.org/drawingml/2006/wordprocessingDrawing" xmlns:w10="urn:schemas-microsoft-com:office:word" xmlns:w="http://schemas.openxmlformats.org/wordprocessingml/2006/main" xmlns:w14="http://schemas.microsoft.com/office/word/2010/wordml" xmlns:w15="http://schemas.microsoft.com/office/word/2012/wordml" xmlns:wpg="http://schemas.microsoft.com/office/word/2010/wordprocessingGroup" xmlns:wpi="http://schemas.microsoft.com/office/word/2010/wordprocessingInk" xmlns:wne="http://schemas.microsoft.com/office/word/2006/wordml" xmlns:wps="http://schemas.microsoft.com/office/word/2010/wordprocessingShape" mc:Ignorable="w14 w15 wp14">
+<w:footnotes xmlns:wpc="http://schemas.microsoft.com/office/word/2010/wordprocessingCanvas" xmlns:cx="http://schemas.microsoft.com/office/drawing/2014/chartex" xmlns:cx1="http://schemas.microsoft.com/office/drawing/2015/9/8/chartex" xmlns:cx2="http://schemas.microsoft.com/office/drawing/2015/10/21/chartex" xmlns:cx3="http://schemas.microsoft.com/office/drawing/2016/5/9/chartex" xmlns:cx4="http://schemas.microsoft.com/office/drawing/2016/5/10/chartex" xmlns:cx5="http://schemas.microsoft.com/office/drawing/2016/5/11/chartex" xmlns:mc="http://schemas.openxmlformats.org/markup-compatibility/2006" xmlns:o="urn:schemas-microsoft-com:office:office" xmlns:r="http://schemas.openxmlformats.org/officeDocument/2006/relationships" xmlns:m="http://schemas.openxmlformats.org/officeDocument/2006/math" xmlns:v="urn:schemas-microsoft-com:vml" xmlns:wp14="http://schemas.microsoft.com/office/word/2010/wordprocessingDrawing" xmlns:wp="http://schemas.openxmlformats.org/drawingml/2006/wordprocessingDrawing" xmlns:w10="urn:schemas-microsoft-com:office:word" xmlns:w="http://schemas.openxmlformats.org/wordprocessingml/2006/main" xmlns:w14="http://schemas.microsoft.com/office/word/2010/wordml" xmlns:w15="http://schemas.microsoft.com/office/word/2012/wordml" xmlns:w16se="http://schemas.microsoft.com/office/word/2015/wordml/symex" xmlns:wpg="http://schemas.microsoft.com/office/word/2010/wordprocessingGroup" xmlns:wpi="http://schemas.microsoft.com/office/word/2010/wordprocessingInk" xmlns:wne="http://schemas.microsoft.com/office/word/2006/wordml" xmlns:wps="http://schemas.microsoft.com/office/word/2010/wordprocessingShape" mc:Ignorable="w14 w15 w16se wp14">
   <w:footnote w:type="separator" w:id="-1">
     <w:p>
       <w:pPr>
@@ -7065,7 +7369,7 @@
 </file>
 
 <file path=word/header1.xml><?xml version="1.0" encoding="utf-8"?>
-<w:hdr xmlns:wpc="http://schemas.microsoft.com/office/word/2010/wordprocessingCanvas" xmlns:mc="http://schemas.openxmlformats.org/markup-compatibility/2006" xmlns:o="urn:schemas-microsoft-com:office:office" xmlns:r="http://schemas.openxmlformats.org/officeDocument/2006/relationships" xmlns:m="http://schemas.openxmlformats.org/officeDocument/2006/math" xmlns:v="urn:schemas-microsoft-com:vml" xmlns:wp14="http://schemas.microsoft.com/office/word/2010/wordprocessingDrawing" xmlns:wp="http://schemas.openxmlformats.org/drawingml/2006/wordprocessingDrawing" xmlns:w10="urn:schemas-microsoft-com:office:word" xmlns:w="http://schemas.openxmlformats.org/wordprocessingml/2006/main" xmlns:w14="http://schemas.microsoft.com/office/word/2010/wordml" xmlns:w15="http://schemas.microsoft.com/office/word/2012/wordml" xmlns:wpg="http://schemas.microsoft.com/office/word/2010/wordprocessingGroup" xmlns:wpi="http://schemas.microsoft.com/office/word/2010/wordprocessingInk" xmlns:wne="http://schemas.microsoft.com/office/word/2006/wordml" xmlns:wps="http://schemas.microsoft.com/office/word/2010/wordprocessingShape" mc:Ignorable="w14 w15 wp14">
+<w:hdr xmlns:wpc="http://schemas.microsoft.com/office/word/2010/wordprocessingCanvas" xmlns:cx="http://schemas.microsoft.com/office/drawing/2014/chartex" xmlns:cx1="http://schemas.microsoft.com/office/drawing/2015/9/8/chartex" xmlns:cx2="http://schemas.microsoft.com/office/drawing/2015/10/21/chartex" xmlns:cx3="http://schemas.microsoft.com/office/drawing/2016/5/9/chartex" xmlns:cx4="http://schemas.microsoft.com/office/drawing/2016/5/10/chartex" xmlns:cx5="http://schemas.microsoft.com/office/drawing/2016/5/11/chartex" xmlns:mc="http://schemas.openxmlformats.org/markup-compatibility/2006" xmlns:o="urn:schemas-microsoft-com:office:office" xmlns:r="http://schemas.openxmlformats.org/officeDocument/2006/relationships" xmlns:m="http://schemas.openxmlformats.org/officeDocument/2006/math" xmlns:v="urn:schemas-microsoft-com:vml" xmlns:wp14="http://schemas.microsoft.com/office/word/2010/wordprocessingDrawing" xmlns:wp="http://schemas.openxmlformats.org/drawingml/2006/wordprocessingDrawing" xmlns:w10="urn:schemas-microsoft-com:office:word" xmlns:w="http://schemas.openxmlformats.org/wordprocessingml/2006/main" xmlns:w14="http://schemas.microsoft.com/office/word/2010/wordml" xmlns:w15="http://schemas.microsoft.com/office/word/2012/wordml" xmlns:w16se="http://schemas.microsoft.com/office/word/2015/wordml/symex" xmlns:wpg="http://schemas.microsoft.com/office/word/2010/wordprocessingGroup" xmlns:wpi="http://schemas.microsoft.com/office/word/2010/wordprocessingInk" xmlns:wne="http://schemas.microsoft.com/office/word/2006/wordml" xmlns:wps="http://schemas.microsoft.com/office/word/2010/wordprocessingShape" mc:Ignorable="w14 w15 w16se wp14">
   <w:p>
     <w:pPr>
       <w:pStyle w:val="Header"/>
@@ -7075,7 +7379,7 @@
 </file>
 
 <file path=word/numbering.xml><?xml version="1.0" encoding="utf-8"?>
-<w:numbering xmlns:wpc="http://schemas.microsoft.com/office/word/2010/wordprocessingCanvas" xmlns:mc="http://schemas.openxmlformats.org/markup-compatibility/2006" xmlns:o="urn:schemas-microsoft-com:office:office" xmlns:r="http://schemas.openxmlformats.org/officeDocument/2006/relationships" xmlns:m="http://schemas.openxmlformats.org/officeDocument/2006/math" xmlns:v="urn:schemas-microsoft-com:vml" xmlns:wp14="http://schemas.microsoft.com/office/word/2010/wordprocessingDrawing" xmlns:wp="http://schemas.openxmlformats.org/drawingml/2006/wordprocessingDrawing" xmlns:w10="urn:schemas-microsoft-com:office:word" xmlns:w="http://schemas.openxmlformats.org/wordprocessingml/2006/main" xmlns:w14="http://schemas.microsoft.com/office/word/2010/wordml" xmlns:w15="http://schemas.microsoft.com/office/word/2012/wordml" xmlns:wpg="http://schemas.microsoft.com/office/word/2010/wordprocessingGroup" xmlns:wpi="http://schemas.microsoft.com/office/word/2010/wordprocessingInk" xmlns:wne="http://schemas.microsoft.com/office/word/2006/wordml" xmlns:wps="http://schemas.microsoft.com/office/word/2010/wordprocessingShape" mc:Ignorable="w14 w15 wp14">
+<w:numbering xmlns:wpc="http://schemas.microsoft.com/office/word/2010/wordprocessingCanvas" xmlns:cx="http://schemas.microsoft.com/office/drawing/2014/chartex" xmlns:cx1="http://schemas.microsoft.com/office/drawing/2015/9/8/chartex" xmlns:cx2="http://schemas.microsoft.com/office/drawing/2015/10/21/chartex" xmlns:cx3="http://schemas.microsoft.com/office/drawing/2016/5/9/chartex" xmlns:cx4="http://schemas.microsoft.com/office/drawing/2016/5/10/chartex" xmlns:cx5="http://schemas.microsoft.com/office/drawing/2016/5/11/chartex" xmlns:mc="http://schemas.openxmlformats.org/markup-compatibility/2006" xmlns:o="urn:schemas-microsoft-com:office:office" xmlns:r="http://schemas.openxmlformats.org/officeDocument/2006/relationships" xmlns:m="http://schemas.openxmlformats.org/officeDocument/2006/math" xmlns:v="urn:schemas-microsoft-com:vml" xmlns:wp14="http://schemas.microsoft.com/office/word/2010/wordprocessingDrawing" xmlns:wp="http://schemas.openxmlformats.org/drawingml/2006/wordprocessingDrawing" xmlns:w10="urn:schemas-microsoft-com:office:word" xmlns:w="http://schemas.openxmlformats.org/wordprocessingml/2006/main" xmlns:w14="http://schemas.microsoft.com/office/word/2010/wordml" xmlns:w15="http://schemas.microsoft.com/office/word/2012/wordml" xmlns:w16se="http://schemas.microsoft.com/office/word/2015/wordml/symex" xmlns:wpg="http://schemas.microsoft.com/office/word/2010/wordprocessingGroup" xmlns:wpi="http://schemas.microsoft.com/office/word/2010/wordprocessingInk" xmlns:wne="http://schemas.microsoft.com/office/word/2006/wordml" xmlns:wps="http://schemas.microsoft.com/office/word/2010/wordprocessingShape" mc:Ignorable="w14 w15 w16se wp14">
   <w:abstractNum w:abstractNumId="0" w15:restartNumberingAfterBreak="0">
     <w:nsid w:val="1C9E1F88"/>
     <w:multiLevelType w:val="hybridMultilevel"/>
@@ -7531,7 +7835,7 @@
 </file>
 
 <file path=word/styles.xml><?xml version="1.0" encoding="utf-8"?>
-<w:styles xmlns:mc="http://schemas.openxmlformats.org/markup-compatibility/2006" xmlns:r="http://schemas.openxmlformats.org/officeDocument/2006/relationships" xmlns:w="http://schemas.openxmlformats.org/wordprocessingml/2006/main" xmlns:w14="http://schemas.microsoft.com/office/word/2010/wordml" xmlns:w15="http://schemas.microsoft.com/office/word/2012/wordml" mc:Ignorable="w14 w15">
+<w:styles xmlns:mc="http://schemas.openxmlformats.org/markup-compatibility/2006" xmlns:r="http://schemas.openxmlformats.org/officeDocument/2006/relationships" xmlns:w="http://schemas.openxmlformats.org/wordprocessingml/2006/main" xmlns:w14="http://schemas.microsoft.com/office/word/2010/wordml" xmlns:w15="http://schemas.microsoft.com/office/word/2012/wordml" xmlns:w16se="http://schemas.microsoft.com/office/word/2015/wordml/symex" mc:Ignorable="w14 w15 w16se">
   <w:docDefaults>
     <w:rPrDefault>
       <w:rPr>
@@ -7549,7 +7853,7 @@
       </w:pPr>
     </w:pPrDefault>
   </w:docDefaults>
-  <w:latentStyles w:defLockedState="0" w:defUIPriority="99" w:defSemiHidden="0" w:defUnhideWhenUsed="0" w:defQFormat="0" w:count="371">
+  <w:latentStyles w:defLockedState="0" w:defUIPriority="99" w:defSemiHidden="0" w:defUnhideWhenUsed="0" w:defQFormat="0" w:count="374">
     <w:lsdException w:name="Normal" w:uiPriority="0" w:qFormat="1"/>
     <w:lsdException w:name="heading 1" w:uiPriority="9" w:qFormat="1"/>
     <w:lsdException w:name="heading 2" w:semiHidden="1" w:uiPriority="9" w:unhideWhenUsed="1" w:qFormat="1"/>
@@ -7655,7 +7959,6 @@
     <w:lsdException w:name="HTML Sample" w:semiHidden="1" w:unhideWhenUsed="1"/>
     <w:lsdException w:name="HTML Typewriter" w:semiHidden="1" w:unhideWhenUsed="1"/>
     <w:lsdException w:name="HTML Variable" w:semiHidden="1" w:unhideWhenUsed="1"/>
-    <w:lsdException w:name="Normal Table" w:semiHidden="1" w:unhideWhenUsed="1"/>
     <w:lsdException w:name="annotation subject" w:semiHidden="1" w:unhideWhenUsed="1"/>
     <w:lsdException w:name="No List" w:semiHidden="1" w:unhideWhenUsed="1"/>
     <w:lsdException w:name="Outline List 1" w:semiHidden="1" w:unhideWhenUsed="1"/>
@@ -7700,7 +8003,6 @@
     <w:lsdException w:name="Table Professional" w:semiHidden="1" w:unhideWhenUsed="1"/>
     <w:lsdException w:name="Table Subtle 1" w:semiHidden="1" w:unhideWhenUsed="1"/>
     <w:lsdException w:name="Table Subtle 2" w:semiHidden="1" w:unhideWhenUsed="1"/>
-    <w:lsdException w:name="Table Web 1" w:semiHidden="1" w:unhideWhenUsed="1"/>
     <w:lsdException w:name="Table Web 2" w:semiHidden="1" w:unhideWhenUsed="1"/>
     <w:lsdException w:name="Table Web 3" w:semiHidden="1" w:unhideWhenUsed="1"/>
     <w:lsdException w:name="Balloon Text" w:semiHidden="1" w:unhideWhenUsed="1"/>
@@ -7921,6 +8223,9 @@
     <w:lsdException w:name="List Table 5 Dark Accent 6" w:uiPriority="50"/>
     <w:lsdException w:name="List Table 6 Colorful Accent 6" w:uiPriority="51"/>
     <w:lsdException w:name="List Table 7 Colorful Accent 6" w:uiPriority="52"/>
+    <w:lsdException w:name="Mention" w:semiHidden="1" w:unhideWhenUsed="1"/>
+    <w:lsdException w:name="Smart Hyperlink" w:semiHidden="1" w:unhideWhenUsed="1"/>
+    <w:lsdException w:name="Hashtag" w:semiHidden="1" w:unhideWhenUsed="1"/>
   </w:latentStyles>
   <w:style w:type="paragraph" w:default="1" w:styleId="Normal">
     <w:name w:val="Normal"/>

</xml_diff>